<commit_message>
kanban simulator game: adding draw a card stuff
</commit_message>
<xml_diff>
--- a/Kanban Simulation Game/The Kanban Simulator Dice Game.docx
+++ b/Kanban Simulation Game/The Kanban Simulator Dice Game.docx
@@ -161,6 +161,28 @@
           <w:sz w:val="24"/>
           <w:szCs w:val="24"/>
         </w:rPr>
+        <w:t>Possibly use: Input, Problem Definition, Solution Definition, Delivery, Done</w:t>
+      </w:r>
+    </w:p>
+    <w:p>
+      <w:pPr>
+        <w:numPr>
+          <w:ilvl w:val="1"/>
+          <w:numId w:val="1"/>
+        </w:numPr>
+        <w:spacing w:before="100" w:beforeAutospacing="1" w:after="100" w:afterAutospacing="1" w:line="240" w:lineRule="auto"/>
+        <w:rPr>
+          <w:rFonts w:ascii="Times New Roman" w:eastAsia="Times New Roman" w:hAnsi="Times New Roman" w:cs="Times New Roman"/>
+          <w:sz w:val="24"/>
+          <w:szCs w:val="24"/>
+        </w:rPr>
+      </w:pPr>
+      <w:r>
+        <w:rPr>
+          <w:rFonts w:ascii="Times New Roman" w:eastAsia="Times New Roman" w:hAnsi="Times New Roman" w:cs="Times New Roman"/>
+          <w:sz w:val="24"/>
+          <w:szCs w:val="24"/>
+        </w:rPr>
         <w:t>have first step be input into system</w:t>
       </w:r>
     </w:p>
@@ -1005,29 +1027,7 @@
           <w:sz w:val="24"/>
           <w:szCs w:val="24"/>
         </w:rPr>
-        <w:t>‘Defect found and needs to be reworked’</w:t>
-      </w:r>
-    </w:p>
-    <w:p>
-      <w:pPr>
-        <w:numPr>
-          <w:ilvl w:val="1"/>
-          <w:numId w:val="1"/>
-        </w:numPr>
-        <w:spacing w:before="100" w:beforeAutospacing="1" w:after="100" w:afterAutospacing="1" w:line="240" w:lineRule="auto"/>
-        <w:rPr>
-          <w:rFonts w:ascii="Times New Roman" w:eastAsia="Times New Roman" w:hAnsi="Times New Roman" w:cs="Times New Roman"/>
-          <w:sz w:val="24"/>
-          <w:szCs w:val="24"/>
-        </w:rPr>
-      </w:pPr>
-      <w:r>
-        <w:rPr>
-          <w:rFonts w:ascii="Times New Roman" w:eastAsia="Times New Roman" w:hAnsi="Times New Roman" w:cs="Times New Roman"/>
-          <w:sz w:val="24"/>
-          <w:szCs w:val="24"/>
-        </w:rPr>
-        <w:t>‘Highly productive day: Get 3 Successful ticks’</w:t>
+        <w:t>‘That Was Easy’ – current work item is immediately done</w:t>
       </w:r>
     </w:p>
     <w:p>
@@ -1050,29 +1050,215 @@
           <w:szCs w:val="24"/>
         </w:rPr>
         <w:lastRenderedPageBreak/>
-        <w:t>‘Death By Meeting: lose your turn for this round and next round’</w:t>
-      </w:r>
-    </w:p>
-    <w:p>
-      <w:pPr>
-        <w:numPr>
-          <w:ilvl w:val="1"/>
-          <w:numId w:val="1"/>
-        </w:numPr>
-        <w:spacing w:before="100" w:beforeAutospacing="1" w:after="100" w:afterAutospacing="1" w:line="240" w:lineRule="auto"/>
-        <w:rPr>
-          <w:rFonts w:ascii="Times New Roman" w:eastAsia="Times New Roman" w:hAnsi="Times New Roman" w:cs="Times New Roman"/>
-          <w:sz w:val="24"/>
-          <w:szCs w:val="24"/>
-        </w:rPr>
-      </w:pPr>
-      <w:r>
-        <w:rPr>
-          <w:rFonts w:ascii="Times New Roman" w:eastAsia="Times New Roman" w:hAnsi="Times New Roman" w:cs="Times New Roman"/>
-          <w:sz w:val="24"/>
-          <w:szCs w:val="24"/>
-        </w:rPr>
-        <w:t>‘Vacation: lose your turn for this round and next 4 rounds’</w:t>
+        <w:t xml:space="preserve">‘Highly Productive Day’ – get </w:t>
+      </w:r>
+      <w:r>
+        <w:rPr>
+          <w:rFonts w:ascii="Times New Roman" w:eastAsia="Times New Roman" w:hAnsi="Times New Roman" w:cs="Times New Roman"/>
+          <w:sz w:val="24"/>
+          <w:szCs w:val="24"/>
+        </w:rPr>
+        <w:t>3</w:t>
+      </w:r>
+      <w:r>
+        <w:rPr>
+          <w:rFonts w:ascii="Times New Roman" w:eastAsia="Times New Roman" w:hAnsi="Times New Roman" w:cs="Times New Roman"/>
+          <w:sz w:val="24"/>
+          <w:szCs w:val="24"/>
+        </w:rPr>
+        <w:t xml:space="preserve"> successful ticks for your cards</w:t>
+      </w:r>
+    </w:p>
+    <w:p>
+      <w:pPr>
+        <w:numPr>
+          <w:ilvl w:val="1"/>
+          <w:numId w:val="1"/>
+        </w:numPr>
+        <w:spacing w:before="100" w:beforeAutospacing="1" w:after="100" w:afterAutospacing="1" w:line="240" w:lineRule="auto"/>
+        <w:rPr>
+          <w:rFonts w:ascii="Times New Roman" w:eastAsia="Times New Roman" w:hAnsi="Times New Roman" w:cs="Times New Roman"/>
+          <w:sz w:val="24"/>
+          <w:szCs w:val="24"/>
+        </w:rPr>
+      </w:pPr>
+      <w:r>
+        <w:rPr>
+          <w:rFonts w:ascii="Times New Roman" w:eastAsia="Times New Roman" w:hAnsi="Times New Roman" w:cs="Times New Roman"/>
+          <w:sz w:val="24"/>
+          <w:szCs w:val="24"/>
+        </w:rPr>
+        <w:t>‘</w:t>
+      </w:r>
+      <w:r>
+        <w:rPr>
+          <w:rFonts w:ascii="Times New Roman" w:eastAsia="Times New Roman" w:hAnsi="Times New Roman" w:cs="Times New Roman"/>
+          <w:sz w:val="24"/>
+          <w:szCs w:val="24"/>
+        </w:rPr>
+        <w:t>Time Management Bonus</w:t>
+      </w:r>
+      <w:r>
+        <w:rPr>
+          <w:rFonts w:ascii="Times New Roman" w:eastAsia="Times New Roman" w:hAnsi="Times New Roman" w:cs="Times New Roman"/>
+          <w:sz w:val="24"/>
+          <w:szCs w:val="24"/>
+        </w:rPr>
+        <w:t xml:space="preserve">’ – get </w:t>
+      </w:r>
+      <w:r>
+        <w:rPr>
+          <w:rFonts w:ascii="Times New Roman" w:eastAsia="Times New Roman" w:hAnsi="Times New Roman" w:cs="Times New Roman"/>
+          <w:sz w:val="24"/>
+          <w:szCs w:val="24"/>
+        </w:rPr>
+        <w:t xml:space="preserve">two </w:t>
+      </w:r>
+      <w:r>
+        <w:rPr>
+          <w:rFonts w:ascii="Times New Roman" w:eastAsia="Times New Roman" w:hAnsi="Times New Roman" w:cs="Times New Roman"/>
+          <w:sz w:val="24"/>
+          <w:szCs w:val="24"/>
+        </w:rPr>
+        <w:t>dice rolls</w:t>
+      </w:r>
+      <w:r>
+        <w:rPr>
+          <w:rFonts w:ascii="Times New Roman" w:eastAsia="Times New Roman" w:hAnsi="Times New Roman" w:cs="Times New Roman"/>
+          <w:sz w:val="24"/>
+          <w:szCs w:val="24"/>
+        </w:rPr>
+        <w:t xml:space="preserve"> for next 2 rounds</w:t>
+      </w:r>
+    </w:p>
+    <w:p>
+      <w:pPr>
+        <w:numPr>
+          <w:ilvl w:val="1"/>
+          <w:numId w:val="1"/>
+        </w:numPr>
+        <w:spacing w:before="100" w:beforeAutospacing="1" w:after="100" w:afterAutospacing="1" w:line="240" w:lineRule="auto"/>
+        <w:rPr>
+          <w:rFonts w:ascii="Times New Roman" w:eastAsia="Times New Roman" w:hAnsi="Times New Roman" w:cs="Times New Roman"/>
+          <w:sz w:val="24"/>
+          <w:szCs w:val="24"/>
+        </w:rPr>
+      </w:pPr>
+      <w:r>
+        <w:rPr>
+          <w:rFonts w:ascii="Times New Roman" w:eastAsia="Times New Roman" w:hAnsi="Times New Roman" w:cs="Times New Roman"/>
+          <w:sz w:val="24"/>
+          <w:szCs w:val="24"/>
+        </w:rPr>
+        <w:t>‘Defect</w:t>
+      </w:r>
+      <w:r>
+        <w:rPr>
+          <w:rFonts w:ascii="Times New Roman" w:eastAsia="Times New Roman" w:hAnsi="Times New Roman" w:cs="Times New Roman"/>
+          <w:sz w:val="24"/>
+          <w:szCs w:val="24"/>
+        </w:rPr>
+        <w:t xml:space="preserve"> Found</w:t>
+      </w:r>
+      <w:r>
+        <w:rPr>
+          <w:rFonts w:ascii="Times New Roman" w:eastAsia="Times New Roman" w:hAnsi="Times New Roman" w:cs="Times New Roman"/>
+          <w:sz w:val="24"/>
+          <w:szCs w:val="24"/>
+        </w:rPr>
+        <w:t>’</w:t>
+      </w:r>
+      <w:r>
+        <w:rPr>
+          <w:rFonts w:ascii="Times New Roman" w:eastAsia="Times New Roman" w:hAnsi="Times New Roman" w:cs="Times New Roman"/>
+          <w:sz w:val="24"/>
+          <w:szCs w:val="24"/>
+        </w:rPr>
+        <w:t xml:space="preserve"> – send card back to previous step</w:t>
+      </w:r>
+    </w:p>
+    <w:p>
+      <w:pPr>
+        <w:numPr>
+          <w:ilvl w:val="1"/>
+          <w:numId w:val="1"/>
+        </w:numPr>
+        <w:spacing w:before="100" w:beforeAutospacing="1" w:after="100" w:afterAutospacing="1" w:line="240" w:lineRule="auto"/>
+        <w:rPr>
+          <w:rFonts w:ascii="Times New Roman" w:eastAsia="Times New Roman" w:hAnsi="Times New Roman" w:cs="Times New Roman"/>
+          <w:sz w:val="24"/>
+          <w:szCs w:val="24"/>
+        </w:rPr>
+      </w:pPr>
+      <w:r>
+        <w:rPr>
+          <w:rFonts w:ascii="Times New Roman" w:eastAsia="Times New Roman" w:hAnsi="Times New Roman" w:cs="Times New Roman"/>
+          <w:sz w:val="24"/>
+          <w:szCs w:val="24"/>
+        </w:rPr>
+        <w:t>‘Death b</w:t>
+      </w:r>
+      <w:r>
+        <w:rPr>
+          <w:rFonts w:ascii="Times New Roman" w:eastAsia="Times New Roman" w:hAnsi="Times New Roman" w:cs="Times New Roman"/>
+          <w:sz w:val="24"/>
+          <w:szCs w:val="24"/>
+        </w:rPr>
+        <w:t>y Meeting’ –</w:t>
+      </w:r>
+      <w:r>
+        <w:rPr>
+          <w:rFonts w:ascii="Times New Roman" w:eastAsia="Times New Roman" w:hAnsi="Times New Roman" w:cs="Times New Roman"/>
+          <w:sz w:val="24"/>
+          <w:szCs w:val="24"/>
+        </w:rPr>
+        <w:t xml:space="preserve"> lose your tur</w:t>
+      </w:r>
+      <w:r>
+        <w:rPr>
+          <w:rFonts w:ascii="Times New Roman" w:eastAsia="Times New Roman" w:hAnsi="Times New Roman" w:cs="Times New Roman"/>
+          <w:sz w:val="24"/>
+          <w:szCs w:val="24"/>
+        </w:rPr>
+        <w:t>n for this round and next round</w:t>
+      </w:r>
+    </w:p>
+    <w:p>
+      <w:pPr>
+        <w:numPr>
+          <w:ilvl w:val="1"/>
+          <w:numId w:val="1"/>
+        </w:numPr>
+        <w:spacing w:before="100" w:beforeAutospacing="1" w:after="100" w:afterAutospacing="1" w:line="240" w:lineRule="auto"/>
+        <w:rPr>
+          <w:rFonts w:ascii="Times New Roman" w:eastAsia="Times New Roman" w:hAnsi="Times New Roman" w:cs="Times New Roman"/>
+          <w:sz w:val="24"/>
+          <w:szCs w:val="24"/>
+        </w:rPr>
+      </w:pPr>
+      <w:r>
+        <w:rPr>
+          <w:rFonts w:ascii="Times New Roman" w:eastAsia="Times New Roman" w:hAnsi="Times New Roman" w:cs="Times New Roman"/>
+          <w:sz w:val="24"/>
+          <w:szCs w:val="24"/>
+        </w:rPr>
+        <w:t xml:space="preserve">‘On Vacation’ – </w:t>
+      </w:r>
+      <w:r>
+        <w:rPr>
+          <w:rFonts w:ascii="Times New Roman" w:eastAsia="Times New Roman" w:hAnsi="Times New Roman" w:cs="Times New Roman"/>
+          <w:sz w:val="24"/>
+          <w:szCs w:val="24"/>
+        </w:rPr>
+        <w:t>lose your turn f</w:t>
+      </w:r>
+      <w:r>
+        <w:rPr>
+          <w:rFonts w:ascii="Times New Roman" w:eastAsia="Times New Roman" w:hAnsi="Times New Roman" w:cs="Times New Roman"/>
+          <w:sz w:val="24"/>
+          <w:szCs w:val="24"/>
+        </w:rPr>
+        <w:t>or this round and next 4 rounds</w:t>
       </w:r>
     </w:p>
     <w:p>
@@ -1568,6 +1754,7 @@
   <w:style w:type="paragraph" w:default="1" w:styleId="Normal">
     <w:name w:val="Normal"/>
     <w:qFormat/>
+    <w:rsid w:val="00D23FC0"/>
   </w:style>
   <w:style w:type="character" w:default="1" w:styleId="DefaultParagraphFont">
     <w:name w:val="Default Paragraph Font"/>

</xml_diff>